<commit_message>
Fix stuff + New documents
</commit_message>
<xml_diff>
--- a/03_Documents/02_Topic chosen.docx
+++ b/03_Documents/02_Topic chosen.docx
@@ -3,8 +3,2103 @@
 <w:document xmlns:wpc="http://schemas.microsoft.com/office/word/2010/wordprocessingCanvas" xmlns:mc="http://schemas.openxmlformats.org/markup-compatibility/2006" xmlns:o="urn:schemas-microsoft-com:office:office" xmlns:r="http://schemas.openxmlformats.org/officeDocument/2006/relationships" xmlns:m="http://schemas.openxmlformats.org/officeDocument/2006/math" xmlns:v="urn:schemas-microsoft-com:vml" xmlns:wp14="http://schemas.microsoft.com/office/word/2010/wordprocessingDrawing" xmlns:wp="http://schemas.openxmlformats.org/drawingml/2006/wordprocessingDrawing" xmlns:w10="urn:schemas-microsoft-com:office:word" xmlns:w="http://schemas.openxmlformats.org/wordprocessingml/2006/main" xmlns:w14="http://schemas.microsoft.com/office/word/2010/wordml" xmlns:wpg="http://schemas.microsoft.com/office/word/2010/wordprocessingGroup" xmlns:wpi="http://schemas.microsoft.com/office/word/2010/wordprocessingInk" xmlns:wne="http://schemas.microsoft.com/office/word/2006/wordml" xmlns:wps="http://schemas.microsoft.com/office/word/2010/wordprocessingShape" mc:Ignorable="w14 wp14">
   <w:body>
     <w:p>
+      <w:pPr>
+        <w:pStyle w:val="Title"/>
+        <w:jc w:val="center"/>
+      </w:pPr>
+      <w:r>
+        <w:t xml:space="preserve">Ý </w:t>
+      </w:r>
+      <w:proofErr w:type="spellStart"/>
+      <w:r>
+        <w:t>nghĩa</w:t>
+      </w:r>
+      <w:proofErr w:type="spellEnd"/>
+      <w:r>
+        <w:t xml:space="preserve"> </w:t>
+      </w:r>
+      <w:proofErr w:type="spellStart"/>
+      <w:r>
+        <w:t>đề</w:t>
+      </w:r>
+      <w:proofErr w:type="spellEnd"/>
+      <w:r>
+        <w:t xml:space="preserve"> </w:t>
+      </w:r>
+      <w:proofErr w:type="spellStart"/>
+      <w:r>
+        <w:t>tài</w:t>
+      </w:r>
+      <w:proofErr w:type="spellEnd"/>
+    </w:p>
+    <w:p>
+      <w:pPr>
+        <w:pStyle w:val="ListParagraph"/>
+        <w:numPr>
+          <w:ilvl w:val="0"/>
+          <w:numId w:val="1"/>
+        </w:numPr>
+        <w:jc w:val="both"/>
+      </w:pPr>
+      <w:proofErr w:type="spellStart"/>
+      <w:r>
+        <w:t>Thị</w:t>
+      </w:r>
+      <w:proofErr w:type="spellEnd"/>
+      <w:r>
+        <w:t xml:space="preserve"> </w:t>
+      </w:r>
+      <w:proofErr w:type="spellStart"/>
+      <w:r>
+        <w:t>trường</w:t>
+      </w:r>
+      <w:proofErr w:type="spellEnd"/>
+      <w:r>
+        <w:t xml:space="preserve"> </w:t>
+      </w:r>
+      <w:proofErr w:type="spellStart"/>
+      <w:r>
+        <w:t>trôi</w:t>
+      </w:r>
+      <w:proofErr w:type="spellEnd"/>
+      <w:r>
+        <w:t xml:space="preserve"> </w:t>
+      </w:r>
+      <w:proofErr w:type="spellStart"/>
+      <w:r>
+        <w:t>nổi</w:t>
+      </w:r>
+      <w:proofErr w:type="spellEnd"/>
+      <w:r>
+        <w:t xml:space="preserve"> </w:t>
+      </w:r>
+      <w:proofErr w:type="spellStart"/>
+      <w:r>
+        <w:t>nhiều</w:t>
+      </w:r>
+      <w:proofErr w:type="spellEnd"/>
+      <w:r>
+        <w:t xml:space="preserve"> </w:t>
+      </w:r>
+      <w:proofErr w:type="spellStart"/>
+      <w:r>
+        <w:t>loại</w:t>
+      </w:r>
+      <w:proofErr w:type="spellEnd"/>
+      <w:r>
+        <w:t xml:space="preserve"> </w:t>
+      </w:r>
+      <w:proofErr w:type="spellStart"/>
+      <w:r>
+        <w:t>mặt</w:t>
+      </w:r>
+      <w:proofErr w:type="spellEnd"/>
+      <w:r>
+        <w:t xml:space="preserve"> </w:t>
+      </w:r>
+      <w:proofErr w:type="spellStart"/>
+      <w:r>
+        <w:t>hàng</w:t>
+      </w:r>
+      <w:proofErr w:type="spellEnd"/>
+      <w:r>
+        <w:t xml:space="preserve">, </w:t>
+      </w:r>
+      <w:proofErr w:type="spellStart"/>
+      <w:r>
+        <w:t>nhưng</w:t>
+      </w:r>
+      <w:proofErr w:type="spellEnd"/>
+      <w:r>
+        <w:t xml:space="preserve"> </w:t>
+      </w:r>
+      <w:proofErr w:type="spellStart"/>
+      <w:r>
+        <w:t>không</w:t>
+      </w:r>
+      <w:proofErr w:type="spellEnd"/>
+      <w:r>
+        <w:t xml:space="preserve"> </w:t>
+      </w:r>
+      <w:proofErr w:type="spellStart"/>
+      <w:r>
+        <w:t>thể</w:t>
+      </w:r>
+      <w:proofErr w:type="spellEnd"/>
+      <w:r>
+        <w:t xml:space="preserve"> </w:t>
+      </w:r>
+      <w:proofErr w:type="spellStart"/>
+      <w:r>
+        <w:t>kiểm</w:t>
+      </w:r>
+      <w:proofErr w:type="spellEnd"/>
+      <w:r>
+        <w:t xml:space="preserve"> </w:t>
+      </w:r>
+      <w:proofErr w:type="spellStart"/>
+      <w:r>
+        <w:t>soát</w:t>
+      </w:r>
+      <w:proofErr w:type="spellEnd"/>
+      <w:r>
+        <w:t xml:space="preserve"> </w:t>
+      </w:r>
+      <w:proofErr w:type="spellStart"/>
+      <w:r>
+        <w:t>hết</w:t>
+      </w:r>
+      <w:proofErr w:type="spellEnd"/>
+      <w:r>
+        <w:t xml:space="preserve"> </w:t>
+      </w:r>
+      <w:proofErr w:type="spellStart"/>
+      <w:r>
+        <w:t>tất</w:t>
+      </w:r>
+      <w:proofErr w:type="spellEnd"/>
+      <w:r>
+        <w:t xml:space="preserve"> </w:t>
+      </w:r>
+      <w:proofErr w:type="spellStart"/>
+      <w:r>
+        <w:t>cả</w:t>
+      </w:r>
+      <w:proofErr w:type="spellEnd"/>
+      <w:r>
+        <w:t xml:space="preserve"> </w:t>
+      </w:r>
+      <w:proofErr w:type="spellStart"/>
+      <w:r>
+        <w:t>các</w:t>
+      </w:r>
+      <w:proofErr w:type="spellEnd"/>
+      <w:r>
+        <w:t xml:space="preserve"> </w:t>
+      </w:r>
+      <w:proofErr w:type="spellStart"/>
+      <w:r>
+        <w:t>mặt</w:t>
+      </w:r>
+      <w:proofErr w:type="spellEnd"/>
+      <w:r>
+        <w:t xml:space="preserve"> </w:t>
+      </w:r>
+      <w:proofErr w:type="spellStart"/>
+      <w:r>
+        <w:t>hàng</w:t>
+      </w:r>
+      <w:proofErr w:type="spellEnd"/>
+      <w:r>
+        <w:t xml:space="preserve">, do </w:t>
+      </w:r>
+      <w:proofErr w:type="spellStart"/>
+      <w:r>
+        <w:t>đó</w:t>
+      </w:r>
+      <w:proofErr w:type="spellEnd"/>
+      <w:r>
+        <w:t xml:space="preserve">, </w:t>
+      </w:r>
+      <w:proofErr w:type="spellStart"/>
+      <w:r>
+        <w:t>hàng</w:t>
+      </w:r>
+      <w:proofErr w:type="spellEnd"/>
+      <w:r>
+        <w:t xml:space="preserve"> </w:t>
+      </w:r>
+      <w:proofErr w:type="spellStart"/>
+      <w:r>
+        <w:t>thật</w:t>
+      </w:r>
+      <w:proofErr w:type="spellEnd"/>
+      <w:r>
+        <w:t xml:space="preserve"> </w:t>
+      </w:r>
+      <w:proofErr w:type="spellStart"/>
+      <w:r>
+        <w:t>hàng</w:t>
+      </w:r>
+      <w:proofErr w:type="spellEnd"/>
+      <w:r>
+        <w:t xml:space="preserve"> </w:t>
+      </w:r>
+      <w:proofErr w:type="spellStart"/>
+      <w:r>
+        <w:t>giả</w:t>
+      </w:r>
+      <w:proofErr w:type="spellEnd"/>
+      <w:r>
+        <w:t xml:space="preserve"> </w:t>
+      </w:r>
+      <w:proofErr w:type="spellStart"/>
+      <w:r>
+        <w:t>trộn</w:t>
+      </w:r>
+      <w:proofErr w:type="spellEnd"/>
+      <w:r>
+        <w:t xml:space="preserve"> </w:t>
+      </w:r>
+      <w:proofErr w:type="spellStart"/>
+      <w:r>
+        <w:t>lẫn</w:t>
+      </w:r>
+      <w:proofErr w:type="spellEnd"/>
+      <w:r>
+        <w:t xml:space="preserve"> </w:t>
+      </w:r>
+      <w:proofErr w:type="spellStart"/>
+      <w:r>
+        <w:t>vào</w:t>
+      </w:r>
+      <w:proofErr w:type="spellEnd"/>
+      <w:r>
+        <w:t xml:space="preserve"> </w:t>
+      </w:r>
+      <w:proofErr w:type="spellStart"/>
+      <w:r>
+        <w:t>nhau</w:t>
+      </w:r>
+      <w:proofErr w:type="spellEnd"/>
+      <w:r>
+        <w:t xml:space="preserve">, </w:t>
+      </w:r>
+      <w:proofErr w:type="spellStart"/>
+      <w:proofErr w:type="gramStart"/>
+      <w:r>
+        <w:t>rất</w:t>
+      </w:r>
+      <w:proofErr w:type="spellEnd"/>
+      <w:proofErr w:type="gramEnd"/>
+      <w:r>
+        <w:t xml:space="preserve"> </w:t>
+      </w:r>
+      <w:proofErr w:type="spellStart"/>
+      <w:r>
+        <w:t>khó</w:t>
+      </w:r>
+      <w:proofErr w:type="spellEnd"/>
+      <w:r>
+        <w:t xml:space="preserve"> </w:t>
+      </w:r>
+      <w:proofErr w:type="spellStart"/>
+      <w:r>
+        <w:t>nhận</w:t>
+      </w:r>
+      <w:proofErr w:type="spellEnd"/>
+      <w:r>
+        <w:t xml:space="preserve"> </w:t>
+      </w:r>
+      <w:proofErr w:type="spellStart"/>
+      <w:r>
+        <w:t>biết</w:t>
+      </w:r>
+      <w:proofErr w:type="spellEnd"/>
+      <w:r>
+        <w:t>.</w:t>
+      </w:r>
+    </w:p>
+    <w:p>
+      <w:pPr>
+        <w:pStyle w:val="ListParagraph"/>
+        <w:numPr>
+          <w:ilvl w:val="0"/>
+          <w:numId w:val="1"/>
+        </w:numPr>
+        <w:jc w:val="both"/>
+      </w:pPr>
+      <w:proofErr w:type="spellStart"/>
+      <w:r>
+        <w:t>Việt</w:t>
+      </w:r>
+      <w:proofErr w:type="spellEnd"/>
+      <w:r>
+        <w:t xml:space="preserve"> Nam </w:t>
+      </w:r>
+      <w:proofErr w:type="spellStart"/>
+      <w:r>
+        <w:t>là</w:t>
+      </w:r>
+      <w:proofErr w:type="spellEnd"/>
+      <w:r>
+        <w:t xml:space="preserve"> </w:t>
+      </w:r>
+      <w:proofErr w:type="spellStart"/>
+      <w:r>
+        <w:t>quốc</w:t>
+      </w:r>
+      <w:proofErr w:type="spellEnd"/>
+      <w:r>
+        <w:t xml:space="preserve"> </w:t>
+      </w:r>
+      <w:proofErr w:type="spellStart"/>
+      <w:r>
+        <w:t>gia</w:t>
+      </w:r>
+      <w:proofErr w:type="spellEnd"/>
+      <w:r>
+        <w:t xml:space="preserve"> </w:t>
+      </w:r>
+      <w:proofErr w:type="spellStart"/>
+      <w:r>
+        <w:t>sử</w:t>
+      </w:r>
+      <w:proofErr w:type="spellEnd"/>
+      <w:r>
+        <w:t xml:space="preserve"> </w:t>
+      </w:r>
+      <w:proofErr w:type="spellStart"/>
+      <w:r>
+        <w:t>dụng</w:t>
+      </w:r>
+      <w:proofErr w:type="spellEnd"/>
+      <w:r>
+        <w:t xml:space="preserve"> </w:t>
+      </w:r>
+      <w:proofErr w:type="spellStart"/>
+      <w:r>
+        <w:t>nhiều</w:t>
+      </w:r>
+      <w:proofErr w:type="spellEnd"/>
+      <w:r>
+        <w:t xml:space="preserve"> </w:t>
+      </w:r>
+      <w:proofErr w:type="spellStart"/>
+      <w:r>
+        <w:t>loại</w:t>
+      </w:r>
+      <w:proofErr w:type="spellEnd"/>
+      <w:r>
+        <w:t xml:space="preserve"> </w:t>
+      </w:r>
+      <w:proofErr w:type="spellStart"/>
+      <w:r>
+        <w:t>mặt</w:t>
+      </w:r>
+      <w:proofErr w:type="spellEnd"/>
+      <w:r>
+        <w:t xml:space="preserve"> </w:t>
+      </w:r>
+      <w:proofErr w:type="spellStart"/>
+      <w:r>
+        <w:t>hàng</w:t>
+      </w:r>
+      <w:proofErr w:type="spellEnd"/>
+      <w:r>
+        <w:t xml:space="preserve"> </w:t>
+      </w:r>
+      <w:proofErr w:type="spellStart"/>
+      <w:r>
+        <w:t>từ</w:t>
+      </w:r>
+      <w:proofErr w:type="spellEnd"/>
+      <w:r>
+        <w:t xml:space="preserve"> </w:t>
+      </w:r>
+      <w:proofErr w:type="spellStart"/>
+      <w:r>
+        <w:t>nhiều</w:t>
+      </w:r>
+      <w:proofErr w:type="spellEnd"/>
+      <w:r>
+        <w:t xml:space="preserve"> </w:t>
+      </w:r>
+      <w:proofErr w:type="spellStart"/>
+      <w:r>
+        <w:t>nguồn</w:t>
+      </w:r>
+      <w:proofErr w:type="spellEnd"/>
+      <w:r>
+        <w:t xml:space="preserve"> </w:t>
+      </w:r>
+      <w:proofErr w:type="spellStart"/>
+      <w:r>
+        <w:t>khác</w:t>
+      </w:r>
+      <w:proofErr w:type="spellEnd"/>
+      <w:r>
+        <w:t xml:space="preserve"> </w:t>
+      </w:r>
+      <w:proofErr w:type="spellStart"/>
+      <w:r>
+        <w:t>nhau</w:t>
+      </w:r>
+      <w:proofErr w:type="spellEnd"/>
+      <w:r>
+        <w:t xml:space="preserve"> </w:t>
+      </w:r>
+      <w:proofErr w:type="spellStart"/>
+      <w:r>
+        <w:t>nhưng</w:t>
+      </w:r>
+      <w:proofErr w:type="spellEnd"/>
+      <w:r>
+        <w:t xml:space="preserve"> </w:t>
+      </w:r>
+      <w:proofErr w:type="spellStart"/>
+      <w:r>
+        <w:t>đại</w:t>
+      </w:r>
+      <w:proofErr w:type="spellEnd"/>
+      <w:r>
+        <w:t xml:space="preserve"> </w:t>
+      </w:r>
+      <w:proofErr w:type="spellStart"/>
+      <w:r>
+        <w:t>đa</w:t>
+      </w:r>
+      <w:proofErr w:type="spellEnd"/>
+      <w:r>
+        <w:t xml:space="preserve"> </w:t>
+      </w:r>
+      <w:proofErr w:type="spellStart"/>
+      <w:r>
+        <w:t>số</w:t>
+      </w:r>
+      <w:proofErr w:type="spellEnd"/>
+      <w:r>
+        <w:t xml:space="preserve"> </w:t>
+      </w:r>
+      <w:proofErr w:type="spellStart"/>
+      <w:r>
+        <w:t>người</w:t>
+      </w:r>
+      <w:proofErr w:type="spellEnd"/>
+      <w:r>
+        <w:t xml:space="preserve"> </w:t>
+      </w:r>
+      <w:proofErr w:type="spellStart"/>
+      <w:r>
+        <w:t>tiêu</w:t>
+      </w:r>
+      <w:proofErr w:type="spellEnd"/>
+      <w:r>
+        <w:t xml:space="preserve"> </w:t>
+      </w:r>
+      <w:proofErr w:type="spellStart"/>
+      <w:r>
+        <w:t>dùng</w:t>
+      </w:r>
+      <w:proofErr w:type="spellEnd"/>
+      <w:r>
+        <w:t xml:space="preserve"> </w:t>
+      </w:r>
+      <w:proofErr w:type="spellStart"/>
+      <w:r>
+        <w:t>đều</w:t>
+      </w:r>
+      <w:proofErr w:type="spellEnd"/>
+      <w:r>
+        <w:t xml:space="preserve"> </w:t>
+      </w:r>
+      <w:proofErr w:type="spellStart"/>
+      <w:r>
+        <w:t>không</w:t>
+      </w:r>
+      <w:proofErr w:type="spellEnd"/>
+      <w:r>
+        <w:t xml:space="preserve"> </w:t>
+      </w:r>
+      <w:proofErr w:type="spellStart"/>
+      <w:r>
+        <w:t>biết</w:t>
+      </w:r>
+      <w:proofErr w:type="spellEnd"/>
+      <w:r>
+        <w:t xml:space="preserve"> </w:t>
+      </w:r>
+      <w:proofErr w:type="spellStart"/>
+      <w:r>
+        <w:t>nguồn</w:t>
+      </w:r>
+      <w:proofErr w:type="spellEnd"/>
+      <w:r>
+        <w:t xml:space="preserve"> </w:t>
+      </w:r>
+      <w:proofErr w:type="spellStart"/>
+      <w:r>
+        <w:t>gốc</w:t>
+      </w:r>
+      <w:proofErr w:type="spellEnd"/>
+      <w:r>
+        <w:t xml:space="preserve"> </w:t>
+      </w:r>
+      <w:proofErr w:type="spellStart"/>
+      <w:r>
+        <w:t>cũng</w:t>
+      </w:r>
+      <w:proofErr w:type="spellEnd"/>
+      <w:r>
+        <w:t xml:space="preserve"> </w:t>
+      </w:r>
+      <w:proofErr w:type="spellStart"/>
+      <w:r>
+        <w:t>như</w:t>
+      </w:r>
+      <w:proofErr w:type="spellEnd"/>
+      <w:r>
+        <w:t xml:space="preserve"> </w:t>
+      </w:r>
+      <w:proofErr w:type="spellStart"/>
+      <w:r>
+        <w:t>thông</w:t>
+      </w:r>
+      <w:proofErr w:type="spellEnd"/>
+      <w:r>
+        <w:t xml:space="preserve"> tin </w:t>
+      </w:r>
+      <w:proofErr w:type="spellStart"/>
+      <w:r>
+        <w:t>đảm</w:t>
+      </w:r>
+      <w:proofErr w:type="spellEnd"/>
+      <w:r>
+        <w:t xml:space="preserve"> </w:t>
+      </w:r>
+      <w:proofErr w:type="spellStart"/>
+      <w:r>
+        <w:t>bảo</w:t>
+      </w:r>
+      <w:proofErr w:type="spellEnd"/>
+      <w:r>
+        <w:t xml:space="preserve"> </w:t>
+      </w:r>
+      <w:proofErr w:type="spellStart"/>
+      <w:r>
+        <w:t>sản</w:t>
+      </w:r>
+      <w:proofErr w:type="spellEnd"/>
+      <w:r>
+        <w:t xml:space="preserve"> </w:t>
+      </w:r>
+      <w:proofErr w:type="spellStart"/>
+      <w:r>
+        <w:t>phẩm</w:t>
+      </w:r>
+      <w:proofErr w:type="spellEnd"/>
+      <w:r>
+        <w:t xml:space="preserve"> </w:t>
+      </w:r>
+      <w:proofErr w:type="spellStart"/>
+      <w:r>
+        <w:t>là</w:t>
+      </w:r>
+      <w:proofErr w:type="spellEnd"/>
+      <w:r>
+        <w:t xml:space="preserve"> </w:t>
+      </w:r>
+      <w:proofErr w:type="spellStart"/>
+      <w:r>
+        <w:t>thật</w:t>
+      </w:r>
+      <w:proofErr w:type="spellEnd"/>
+      <w:r>
+        <w:t>.</w:t>
+      </w:r>
+    </w:p>
+    <w:p>
+      <w:pPr>
+        <w:pStyle w:val="ListParagraph"/>
+        <w:numPr>
+          <w:ilvl w:val="0"/>
+          <w:numId w:val="1"/>
+        </w:numPr>
+        <w:jc w:val="both"/>
+      </w:pPr>
+      <w:proofErr w:type="spellStart"/>
+      <w:r>
+        <w:t>Công</w:t>
+      </w:r>
+      <w:proofErr w:type="spellEnd"/>
+      <w:r>
+        <w:t xml:space="preserve"> </w:t>
+      </w:r>
+      <w:proofErr w:type="spellStart"/>
+      <w:r>
+        <w:t>nghệ</w:t>
+      </w:r>
+      <w:proofErr w:type="spellEnd"/>
+      <w:r>
+        <w:t xml:space="preserve"> </w:t>
+      </w:r>
+      <w:proofErr w:type="spellStart"/>
+      <w:r>
+        <w:t>phát</w:t>
+      </w:r>
+      <w:proofErr w:type="spellEnd"/>
+      <w:r>
+        <w:t xml:space="preserve"> </w:t>
+      </w:r>
+      <w:proofErr w:type="spellStart"/>
+      <w:r>
+        <w:t>triển</w:t>
+      </w:r>
+      <w:proofErr w:type="spellEnd"/>
+      <w:r>
+        <w:t xml:space="preserve">, </w:t>
+      </w:r>
+      <w:proofErr w:type="spellStart"/>
+      <w:r>
+        <w:t>nhiều</w:t>
+      </w:r>
+      <w:proofErr w:type="spellEnd"/>
+      <w:r>
+        <w:t xml:space="preserve"> </w:t>
+      </w:r>
+      <w:proofErr w:type="spellStart"/>
+      <w:r>
+        <w:t>người</w:t>
+      </w:r>
+      <w:proofErr w:type="spellEnd"/>
+      <w:r>
+        <w:t xml:space="preserve"> </w:t>
+      </w:r>
+      <w:proofErr w:type="spellStart"/>
+      <w:r>
+        <w:t>cũng</w:t>
+      </w:r>
+      <w:proofErr w:type="spellEnd"/>
+      <w:r>
+        <w:t xml:space="preserve"> </w:t>
+      </w:r>
+      <w:proofErr w:type="spellStart"/>
+      <w:r>
+        <w:t>tiếp</w:t>
+      </w:r>
+      <w:proofErr w:type="spellEnd"/>
+      <w:r>
+        <w:t xml:space="preserve"> </w:t>
+      </w:r>
+      <w:proofErr w:type="spellStart"/>
+      <w:r>
+        <w:t>cận</w:t>
+      </w:r>
+      <w:proofErr w:type="spellEnd"/>
+      <w:r>
+        <w:t xml:space="preserve"> </w:t>
+      </w:r>
+      <w:proofErr w:type="spellStart"/>
+      <w:r>
+        <w:t>được</w:t>
+      </w:r>
+      <w:proofErr w:type="spellEnd"/>
+      <w:r>
+        <w:t xml:space="preserve"> </w:t>
+      </w:r>
+      <w:proofErr w:type="spellStart"/>
+      <w:r>
+        <w:t>nhiều</w:t>
+      </w:r>
+      <w:proofErr w:type="spellEnd"/>
+      <w:r>
+        <w:t xml:space="preserve"> </w:t>
+      </w:r>
+      <w:proofErr w:type="spellStart"/>
+      <w:r>
+        <w:t>loại</w:t>
+      </w:r>
+      <w:proofErr w:type="spellEnd"/>
+      <w:r>
+        <w:t xml:space="preserve"> </w:t>
+      </w:r>
+      <w:proofErr w:type="spellStart"/>
+      <w:r>
+        <w:t>thiết</w:t>
+      </w:r>
+      <w:proofErr w:type="spellEnd"/>
+      <w:r>
+        <w:t xml:space="preserve"> </w:t>
+      </w:r>
+      <w:proofErr w:type="spellStart"/>
+      <w:r>
+        <w:t>bị</w:t>
+      </w:r>
+      <w:proofErr w:type="spellEnd"/>
+      <w:r>
+        <w:t xml:space="preserve">, </w:t>
+      </w:r>
+      <w:proofErr w:type="spellStart"/>
+      <w:r>
+        <w:t>ứng</w:t>
+      </w:r>
+      <w:proofErr w:type="spellEnd"/>
+      <w:r>
+        <w:t xml:space="preserve"> </w:t>
+      </w:r>
+      <w:proofErr w:type="spellStart"/>
+      <w:r>
+        <w:t>dụng</w:t>
+      </w:r>
+      <w:proofErr w:type="spellEnd"/>
+      <w:r>
+        <w:t xml:space="preserve"> </w:t>
+      </w:r>
+      <w:proofErr w:type="spellStart"/>
+      <w:r>
+        <w:t>có</w:t>
+      </w:r>
+      <w:proofErr w:type="spellEnd"/>
+      <w:r>
+        <w:t xml:space="preserve"> </w:t>
+      </w:r>
+      <w:proofErr w:type="spellStart"/>
+      <w:r>
+        <w:t>thể</w:t>
+      </w:r>
+      <w:proofErr w:type="spellEnd"/>
+      <w:r>
+        <w:t xml:space="preserve"> </w:t>
+      </w:r>
+      <w:proofErr w:type="spellStart"/>
+      <w:r>
+        <w:t>truy</w:t>
+      </w:r>
+      <w:proofErr w:type="spellEnd"/>
+      <w:r>
+        <w:t xml:space="preserve"> </w:t>
+      </w:r>
+      <w:proofErr w:type="spellStart"/>
+      <w:r>
+        <w:t>xuất</w:t>
+      </w:r>
+      <w:proofErr w:type="spellEnd"/>
+      <w:r>
+        <w:t xml:space="preserve"> </w:t>
+      </w:r>
+      <w:proofErr w:type="spellStart"/>
+      <w:r>
+        <w:t>nguồn</w:t>
+      </w:r>
+      <w:proofErr w:type="spellEnd"/>
+      <w:r>
+        <w:t xml:space="preserve"> </w:t>
+      </w:r>
+      <w:proofErr w:type="spellStart"/>
+      <w:r>
+        <w:t>gốc</w:t>
+      </w:r>
+      <w:proofErr w:type="spellEnd"/>
+      <w:r>
+        <w:t xml:space="preserve"> </w:t>
+      </w:r>
+      <w:proofErr w:type="spellStart"/>
+      <w:r>
+        <w:t>của</w:t>
+      </w:r>
+      <w:proofErr w:type="spellEnd"/>
+      <w:r>
+        <w:t xml:space="preserve"> </w:t>
+      </w:r>
+      <w:proofErr w:type="spellStart"/>
+      <w:r>
+        <w:t>sản</w:t>
+      </w:r>
+      <w:proofErr w:type="spellEnd"/>
+      <w:r>
+        <w:t xml:space="preserve"> </w:t>
+      </w:r>
+      <w:proofErr w:type="spellStart"/>
+      <w:r>
+        <w:t>phẩm</w:t>
+      </w:r>
+      <w:proofErr w:type="spellEnd"/>
+      <w:r>
+        <w:t xml:space="preserve"> </w:t>
+      </w:r>
+      <w:proofErr w:type="spellStart"/>
+      <w:r>
+        <w:t>cũng</w:t>
+      </w:r>
+      <w:proofErr w:type="spellEnd"/>
+      <w:r>
+        <w:t xml:space="preserve"> </w:t>
+      </w:r>
+      <w:proofErr w:type="spellStart"/>
+      <w:r>
+        <w:t>như</w:t>
+      </w:r>
+      <w:proofErr w:type="spellEnd"/>
+      <w:r>
+        <w:t xml:space="preserve"> </w:t>
+      </w:r>
+      <w:proofErr w:type="spellStart"/>
+      <w:r>
+        <w:t>kiểm</w:t>
+      </w:r>
+      <w:proofErr w:type="spellEnd"/>
+      <w:r>
+        <w:t xml:space="preserve"> </w:t>
+      </w:r>
+      <w:proofErr w:type="spellStart"/>
+      <w:r>
+        <w:t>tra</w:t>
+      </w:r>
+      <w:proofErr w:type="spellEnd"/>
+      <w:r>
+        <w:t xml:space="preserve"> </w:t>
+      </w:r>
+      <w:proofErr w:type="spellStart"/>
+      <w:r>
+        <w:t>mặt</w:t>
+      </w:r>
+      <w:proofErr w:type="spellEnd"/>
+      <w:r>
+        <w:t xml:space="preserve"> </w:t>
+      </w:r>
+      <w:proofErr w:type="spellStart"/>
+      <w:r>
+        <w:t>hàng</w:t>
+      </w:r>
+      <w:proofErr w:type="spellEnd"/>
+      <w:r>
+        <w:t xml:space="preserve"> </w:t>
+      </w:r>
+      <w:proofErr w:type="spellStart"/>
+      <w:r>
+        <w:t>họ</w:t>
+      </w:r>
+      <w:proofErr w:type="spellEnd"/>
+      <w:r>
+        <w:t xml:space="preserve"> </w:t>
+      </w:r>
+      <w:proofErr w:type="spellStart"/>
+      <w:r>
+        <w:t>đã</w:t>
+      </w:r>
+      <w:proofErr w:type="spellEnd"/>
+      <w:r>
+        <w:t xml:space="preserve"> </w:t>
+      </w:r>
+      <w:proofErr w:type="spellStart"/>
+      <w:r>
+        <w:t>mua</w:t>
+      </w:r>
+      <w:proofErr w:type="spellEnd"/>
+      <w:r>
+        <w:t xml:space="preserve">, </w:t>
+      </w:r>
+      <w:proofErr w:type="spellStart"/>
+      <w:r>
+        <w:t>tiêu</w:t>
+      </w:r>
+      <w:proofErr w:type="spellEnd"/>
+      <w:r>
+        <w:t xml:space="preserve"> </w:t>
+      </w:r>
+      <w:proofErr w:type="spellStart"/>
+      <w:r>
+        <w:t>thụ</w:t>
+      </w:r>
+      <w:proofErr w:type="spellEnd"/>
+      <w:r>
+        <w:t xml:space="preserve"> </w:t>
+      </w:r>
+      <w:proofErr w:type="spellStart"/>
+      <w:r>
+        <w:t>có</w:t>
+      </w:r>
+      <w:proofErr w:type="spellEnd"/>
+      <w:r>
+        <w:t xml:space="preserve"> </w:t>
+      </w:r>
+      <w:proofErr w:type="spellStart"/>
+      <w:r>
+        <w:t>phải</w:t>
+      </w:r>
+      <w:proofErr w:type="spellEnd"/>
+      <w:r>
+        <w:t xml:space="preserve"> </w:t>
+      </w:r>
+      <w:proofErr w:type="spellStart"/>
+      <w:r>
+        <w:t>hàng</w:t>
+      </w:r>
+      <w:proofErr w:type="spellEnd"/>
+      <w:r>
+        <w:t xml:space="preserve"> </w:t>
+      </w:r>
+      <w:proofErr w:type="spellStart"/>
+      <w:r>
+        <w:t>giả</w:t>
+      </w:r>
+      <w:proofErr w:type="spellEnd"/>
+      <w:r>
+        <w:t xml:space="preserve"> hay </w:t>
+      </w:r>
+      <w:proofErr w:type="spellStart"/>
+      <w:r>
+        <w:t>không</w:t>
+      </w:r>
+      <w:proofErr w:type="spellEnd"/>
+      <w:r>
+        <w:t>.</w:t>
+      </w:r>
+    </w:p>
+    <w:p>
+      <w:pPr>
+        <w:pStyle w:val="ListParagraph"/>
+        <w:numPr>
+          <w:ilvl w:val="0"/>
+          <w:numId w:val="1"/>
+        </w:numPr>
+        <w:jc w:val="both"/>
+      </w:pPr>
+      <w:r>
+        <w:t xml:space="preserve">Do </w:t>
+      </w:r>
+      <w:proofErr w:type="spellStart"/>
+      <w:r>
+        <w:t>đó</w:t>
+      </w:r>
+      <w:proofErr w:type="spellEnd"/>
+      <w:r>
+        <w:t xml:space="preserve">, </w:t>
+      </w:r>
+      <w:proofErr w:type="spellStart"/>
+      <w:r>
+        <w:t>nhóm</w:t>
+      </w:r>
+      <w:proofErr w:type="spellEnd"/>
+      <w:r>
+        <w:t xml:space="preserve"> </w:t>
+      </w:r>
+      <w:proofErr w:type="spellStart"/>
+      <w:r>
+        <w:t>đề</w:t>
+      </w:r>
+      <w:proofErr w:type="spellEnd"/>
+      <w:r>
+        <w:t xml:space="preserve"> </w:t>
+      </w:r>
+      <w:proofErr w:type="spellStart"/>
+      <w:r>
+        <w:t>xuất</w:t>
+      </w:r>
+      <w:proofErr w:type="spellEnd"/>
+      <w:r>
+        <w:t xml:space="preserve"> 1 </w:t>
+      </w:r>
+      <w:proofErr w:type="spellStart"/>
+      <w:r>
+        <w:t>ứng</w:t>
+      </w:r>
+      <w:proofErr w:type="spellEnd"/>
+      <w:r>
+        <w:t xml:space="preserve"> </w:t>
+      </w:r>
+      <w:proofErr w:type="spellStart"/>
+      <w:r>
+        <w:t>dụng</w:t>
+      </w:r>
+      <w:proofErr w:type="spellEnd"/>
+      <w:r>
+        <w:t xml:space="preserve"> </w:t>
+      </w:r>
+      <w:proofErr w:type="spellStart"/>
+      <w:r>
+        <w:t>dưới</w:t>
+      </w:r>
+      <w:proofErr w:type="spellEnd"/>
+      <w:r>
+        <w:t xml:space="preserve"> </w:t>
+      </w:r>
+      <w:proofErr w:type="spellStart"/>
+      <w:r>
+        <w:t>dạng</w:t>
+      </w:r>
+      <w:proofErr w:type="spellEnd"/>
+      <w:r>
+        <w:t xml:space="preserve"> website </w:t>
+      </w:r>
+      <w:proofErr w:type="spellStart"/>
+      <w:r>
+        <w:t>giúp</w:t>
+      </w:r>
+      <w:proofErr w:type="spellEnd"/>
+      <w:r>
+        <w:t xml:space="preserve"> </w:t>
+      </w:r>
+      <w:proofErr w:type="spellStart"/>
+      <w:r>
+        <w:t>các</w:t>
+      </w:r>
+      <w:proofErr w:type="spellEnd"/>
+      <w:r>
+        <w:t xml:space="preserve"> </w:t>
+      </w:r>
+      <w:proofErr w:type="spellStart"/>
+      <w:r>
+        <w:t>nhà</w:t>
+      </w:r>
+      <w:proofErr w:type="spellEnd"/>
+      <w:r>
+        <w:t xml:space="preserve"> </w:t>
+      </w:r>
+      <w:proofErr w:type="spellStart"/>
+      <w:r>
+        <w:t>phân</w:t>
+      </w:r>
+      <w:proofErr w:type="spellEnd"/>
+      <w:r>
+        <w:t xml:space="preserve"> </w:t>
+      </w:r>
+      <w:proofErr w:type="spellStart"/>
+      <w:r>
+        <w:t>phối</w:t>
+      </w:r>
+      <w:proofErr w:type="spellEnd"/>
+      <w:r>
+        <w:t xml:space="preserve">, </w:t>
+      </w:r>
+      <w:proofErr w:type="spellStart"/>
+      <w:r>
+        <w:t>công</w:t>
+      </w:r>
+      <w:proofErr w:type="spellEnd"/>
+      <w:r>
+        <w:t xml:space="preserve"> </w:t>
+      </w:r>
+      <w:proofErr w:type="spellStart"/>
+      <w:r>
+        <w:t>ty</w:t>
+      </w:r>
+      <w:proofErr w:type="spellEnd"/>
+      <w:r>
+        <w:t xml:space="preserve"> </w:t>
+      </w:r>
+      <w:proofErr w:type="spellStart"/>
+      <w:r>
+        <w:t>sử</w:t>
+      </w:r>
+      <w:proofErr w:type="spellEnd"/>
+      <w:r>
+        <w:t xml:space="preserve"> </w:t>
+      </w:r>
+      <w:proofErr w:type="spellStart"/>
+      <w:r>
+        <w:t>dụng</w:t>
+      </w:r>
+      <w:proofErr w:type="spellEnd"/>
+      <w:r>
+        <w:t xml:space="preserve"> </w:t>
+      </w:r>
+      <w:proofErr w:type="spellStart"/>
+      <w:r>
+        <w:t>để</w:t>
+      </w:r>
+      <w:proofErr w:type="spellEnd"/>
+      <w:r>
+        <w:t xml:space="preserve"> </w:t>
+      </w:r>
+      <w:proofErr w:type="spellStart"/>
+      <w:r>
+        <w:t>lưu</w:t>
+      </w:r>
+      <w:proofErr w:type="spellEnd"/>
+      <w:r>
+        <w:t xml:space="preserve"> </w:t>
+      </w:r>
+      <w:proofErr w:type="spellStart"/>
+      <w:r>
+        <w:t>trữ</w:t>
+      </w:r>
+      <w:proofErr w:type="spellEnd"/>
+      <w:r>
+        <w:t xml:space="preserve"> </w:t>
+      </w:r>
+      <w:proofErr w:type="spellStart"/>
+      <w:r>
+        <w:t>thông</w:t>
+      </w:r>
+      <w:proofErr w:type="spellEnd"/>
+      <w:r>
+        <w:t xml:space="preserve"> tin </w:t>
+      </w:r>
+      <w:proofErr w:type="spellStart"/>
+      <w:r>
+        <w:t>hàng</w:t>
+      </w:r>
+      <w:proofErr w:type="spellEnd"/>
+      <w:r>
+        <w:t xml:space="preserve"> </w:t>
+      </w:r>
+      <w:proofErr w:type="spellStart"/>
+      <w:r>
+        <w:t>hóa</w:t>
+      </w:r>
+      <w:proofErr w:type="spellEnd"/>
+      <w:r>
+        <w:t xml:space="preserve"> </w:t>
+      </w:r>
+      <w:proofErr w:type="spellStart"/>
+      <w:r>
+        <w:t>của</w:t>
+      </w:r>
+      <w:proofErr w:type="spellEnd"/>
+      <w:r>
+        <w:t xml:space="preserve"> </w:t>
+      </w:r>
+      <w:proofErr w:type="spellStart"/>
+      <w:r>
+        <w:t>họ</w:t>
+      </w:r>
+      <w:proofErr w:type="spellEnd"/>
+      <w:r>
+        <w:t xml:space="preserve"> </w:t>
+      </w:r>
+      <w:proofErr w:type="spellStart"/>
+      <w:r>
+        <w:t>đồng</w:t>
+      </w:r>
+      <w:proofErr w:type="spellEnd"/>
+      <w:r>
+        <w:t xml:space="preserve"> </w:t>
+      </w:r>
+      <w:proofErr w:type="spellStart"/>
+      <w:r>
+        <w:t>thời</w:t>
+      </w:r>
+      <w:proofErr w:type="spellEnd"/>
+      <w:r>
+        <w:t xml:space="preserve"> </w:t>
+      </w:r>
+      <w:proofErr w:type="spellStart"/>
+      <w:r>
+        <w:t>tạo</w:t>
+      </w:r>
+      <w:proofErr w:type="spellEnd"/>
+      <w:r>
+        <w:t xml:space="preserve"> </w:t>
+      </w:r>
+      <w:proofErr w:type="spellStart"/>
+      <w:r>
+        <w:t>các</w:t>
+      </w:r>
+      <w:proofErr w:type="spellEnd"/>
+      <w:r>
+        <w:t xml:space="preserve"> </w:t>
+      </w:r>
+      <w:proofErr w:type="spellStart"/>
+      <w:r>
+        <w:t>mã</w:t>
+      </w:r>
+      <w:proofErr w:type="spellEnd"/>
+      <w:r>
+        <w:t xml:space="preserve"> QR </w:t>
+      </w:r>
+      <w:proofErr w:type="spellStart"/>
+      <w:r>
+        <w:t>để</w:t>
+      </w:r>
+      <w:proofErr w:type="spellEnd"/>
+      <w:r>
+        <w:t xml:space="preserve"> </w:t>
+      </w:r>
+      <w:proofErr w:type="spellStart"/>
+      <w:r>
+        <w:t>họ</w:t>
+      </w:r>
+      <w:proofErr w:type="spellEnd"/>
+      <w:r>
+        <w:t xml:space="preserve"> </w:t>
+      </w:r>
+      <w:proofErr w:type="spellStart"/>
+      <w:r>
+        <w:t>đính</w:t>
+      </w:r>
+      <w:proofErr w:type="spellEnd"/>
+      <w:r>
+        <w:t xml:space="preserve"> </w:t>
+      </w:r>
+      <w:proofErr w:type="spellStart"/>
+      <w:r>
+        <w:t>vào</w:t>
+      </w:r>
+      <w:proofErr w:type="spellEnd"/>
+      <w:r>
+        <w:t xml:space="preserve"> </w:t>
+      </w:r>
+      <w:proofErr w:type="spellStart"/>
+      <w:r>
+        <w:t>sản</w:t>
+      </w:r>
+      <w:proofErr w:type="spellEnd"/>
+      <w:r>
+        <w:t xml:space="preserve"> </w:t>
+      </w:r>
+      <w:proofErr w:type="spellStart"/>
+      <w:r>
+        <w:t>phẩm</w:t>
+      </w:r>
+      <w:proofErr w:type="spellEnd"/>
+      <w:r>
+        <w:t xml:space="preserve">, </w:t>
+      </w:r>
+      <w:proofErr w:type="spellStart"/>
+      <w:r>
+        <w:t>giúp</w:t>
+      </w:r>
+      <w:proofErr w:type="spellEnd"/>
+      <w:r>
+        <w:t xml:space="preserve"> </w:t>
+      </w:r>
+      <w:proofErr w:type="spellStart"/>
+      <w:r>
+        <w:t>các</w:t>
+      </w:r>
+      <w:proofErr w:type="spellEnd"/>
+      <w:r>
+        <w:t xml:space="preserve"> </w:t>
+      </w:r>
+      <w:proofErr w:type="spellStart"/>
+      <w:r>
+        <w:t>thông</w:t>
+      </w:r>
+      <w:proofErr w:type="spellEnd"/>
+      <w:r>
+        <w:t xml:space="preserve"> tin </w:t>
+      </w:r>
+      <w:proofErr w:type="spellStart"/>
+      <w:r>
+        <w:t>này</w:t>
+      </w:r>
+      <w:proofErr w:type="spellEnd"/>
+      <w:r>
+        <w:t xml:space="preserve"> </w:t>
+      </w:r>
+      <w:proofErr w:type="spellStart"/>
+      <w:r>
+        <w:t>tới</w:t>
+      </w:r>
+      <w:proofErr w:type="spellEnd"/>
+      <w:r>
+        <w:t xml:space="preserve"> </w:t>
+      </w:r>
+      <w:proofErr w:type="spellStart"/>
+      <w:proofErr w:type="gramStart"/>
+      <w:r>
+        <w:t>tay</w:t>
+      </w:r>
+      <w:proofErr w:type="spellEnd"/>
+      <w:proofErr w:type="gramEnd"/>
+      <w:r>
+        <w:t xml:space="preserve"> </w:t>
+      </w:r>
+      <w:proofErr w:type="spellStart"/>
+      <w:r>
+        <w:t>người</w:t>
+      </w:r>
+      <w:proofErr w:type="spellEnd"/>
+      <w:r>
+        <w:t xml:space="preserve"> </w:t>
+      </w:r>
+      <w:proofErr w:type="spellStart"/>
+      <w:r>
+        <w:t>dùng</w:t>
+      </w:r>
+      <w:proofErr w:type="spellEnd"/>
+      <w:r>
+        <w:t xml:space="preserve"> </w:t>
+      </w:r>
+      <w:proofErr w:type="spellStart"/>
+      <w:r>
+        <w:t>dễ</w:t>
+      </w:r>
+      <w:proofErr w:type="spellEnd"/>
+      <w:r>
+        <w:t xml:space="preserve"> </w:t>
+      </w:r>
+      <w:proofErr w:type="spellStart"/>
+      <w:r>
+        <w:t>dàng</w:t>
+      </w:r>
+      <w:proofErr w:type="spellEnd"/>
+      <w:r>
+        <w:t xml:space="preserve"> </w:t>
+      </w:r>
+      <w:proofErr w:type="spellStart"/>
+      <w:r>
+        <w:t>hơn</w:t>
+      </w:r>
+      <w:proofErr w:type="spellEnd"/>
+      <w:r>
+        <w:t xml:space="preserve">. </w:t>
+      </w:r>
+    </w:p>
+    <w:p>
+      <w:pPr>
+        <w:pStyle w:val="ListParagraph"/>
+        <w:numPr>
+          <w:ilvl w:val="0"/>
+          <w:numId w:val="1"/>
+        </w:numPr>
+        <w:jc w:val="both"/>
+      </w:pPr>
+      <w:proofErr w:type="spellStart"/>
+      <w:r>
+        <w:t>Các</w:t>
+      </w:r>
+      <w:proofErr w:type="spellEnd"/>
+      <w:r>
+        <w:t xml:space="preserve"> </w:t>
+      </w:r>
+      <w:proofErr w:type="spellStart"/>
+      <w:r>
+        <w:t>mã</w:t>
+      </w:r>
+      <w:proofErr w:type="spellEnd"/>
+      <w:r>
+        <w:t xml:space="preserve"> QR </w:t>
+      </w:r>
+      <w:proofErr w:type="spellStart"/>
+      <w:r>
+        <w:t>có</w:t>
+      </w:r>
+      <w:proofErr w:type="spellEnd"/>
+      <w:r>
+        <w:t xml:space="preserve"> </w:t>
+      </w:r>
+      <w:proofErr w:type="spellStart"/>
+      <w:r>
+        <w:t>thể</w:t>
+      </w:r>
+      <w:proofErr w:type="spellEnd"/>
+      <w:r>
+        <w:t xml:space="preserve"> </w:t>
+      </w:r>
+      <w:proofErr w:type="spellStart"/>
+      <w:r>
+        <w:t>quét</w:t>
+      </w:r>
+      <w:proofErr w:type="spellEnd"/>
+      <w:r>
+        <w:t xml:space="preserve"> </w:t>
+      </w:r>
+      <w:proofErr w:type="spellStart"/>
+      <w:r>
+        <w:t>được</w:t>
+      </w:r>
+      <w:proofErr w:type="spellEnd"/>
+      <w:r>
+        <w:t xml:space="preserve"> </w:t>
+      </w:r>
+      <w:proofErr w:type="spellStart"/>
+      <w:r>
+        <w:t>bằng</w:t>
+      </w:r>
+      <w:proofErr w:type="spellEnd"/>
+      <w:r>
+        <w:t xml:space="preserve"> </w:t>
+      </w:r>
+      <w:proofErr w:type="spellStart"/>
+      <w:r>
+        <w:t>điện</w:t>
+      </w:r>
+      <w:proofErr w:type="spellEnd"/>
+      <w:r>
+        <w:t xml:space="preserve"> </w:t>
+      </w:r>
+      <w:proofErr w:type="spellStart"/>
+      <w:r>
+        <w:t>thoại</w:t>
+      </w:r>
+      <w:proofErr w:type="spellEnd"/>
+      <w:r>
+        <w:t xml:space="preserve"> </w:t>
+      </w:r>
+      <w:proofErr w:type="spellStart"/>
+      <w:r>
+        <w:t>thông</w:t>
+      </w:r>
+      <w:proofErr w:type="spellEnd"/>
+      <w:r>
+        <w:t xml:space="preserve"> minh </w:t>
+      </w:r>
+      <w:proofErr w:type="spellStart"/>
+      <w:r>
+        <w:t>và</w:t>
+      </w:r>
+      <w:proofErr w:type="spellEnd"/>
+      <w:r>
+        <w:t xml:space="preserve"> </w:t>
+      </w:r>
+      <w:proofErr w:type="spellStart"/>
+      <w:r>
+        <w:t>đưa</w:t>
+      </w:r>
+      <w:proofErr w:type="spellEnd"/>
+      <w:r>
+        <w:t xml:space="preserve"> </w:t>
+      </w:r>
+      <w:proofErr w:type="spellStart"/>
+      <w:r>
+        <w:t>người</w:t>
+      </w:r>
+      <w:proofErr w:type="spellEnd"/>
+      <w:r>
+        <w:t xml:space="preserve"> </w:t>
+      </w:r>
+      <w:proofErr w:type="spellStart"/>
+      <w:r>
+        <w:t>tiêu</w:t>
+      </w:r>
+      <w:proofErr w:type="spellEnd"/>
+      <w:r>
+        <w:t xml:space="preserve"> </w:t>
+      </w:r>
+      <w:proofErr w:type="spellStart"/>
+      <w:r>
+        <w:t>dùng</w:t>
+      </w:r>
+      <w:proofErr w:type="spellEnd"/>
+      <w:r>
+        <w:t xml:space="preserve"> </w:t>
+      </w:r>
+      <w:proofErr w:type="spellStart"/>
+      <w:r>
+        <w:t>tới</w:t>
+      </w:r>
+      <w:proofErr w:type="spellEnd"/>
+      <w:r>
+        <w:t xml:space="preserve"> </w:t>
+      </w:r>
+      <w:proofErr w:type="spellStart"/>
+      <w:r>
+        <w:t>trang</w:t>
+      </w:r>
+      <w:proofErr w:type="spellEnd"/>
+      <w:r>
+        <w:t xml:space="preserve"> </w:t>
+      </w:r>
+      <w:proofErr w:type="spellStart"/>
+      <w:r>
+        <w:t>thông</w:t>
+      </w:r>
+      <w:proofErr w:type="spellEnd"/>
+      <w:r>
+        <w:t xml:space="preserve"> tin </w:t>
+      </w:r>
+      <w:proofErr w:type="spellStart"/>
+      <w:r>
+        <w:t>sản</w:t>
+      </w:r>
+      <w:proofErr w:type="spellEnd"/>
+      <w:r>
+        <w:t xml:space="preserve"> </w:t>
+      </w:r>
+      <w:proofErr w:type="spellStart"/>
+      <w:r>
+        <w:t>phẩm</w:t>
+      </w:r>
+      <w:proofErr w:type="spellEnd"/>
+      <w:r>
+        <w:t xml:space="preserve"> </w:t>
+      </w:r>
+      <w:proofErr w:type="spellStart"/>
+      <w:r>
+        <w:t>mà</w:t>
+      </w:r>
+      <w:proofErr w:type="spellEnd"/>
+      <w:r>
+        <w:t xml:space="preserve"> </w:t>
+      </w:r>
+      <w:proofErr w:type="spellStart"/>
+      <w:r>
+        <w:t>họ</w:t>
+      </w:r>
+      <w:proofErr w:type="spellEnd"/>
+      <w:r>
+        <w:t xml:space="preserve"> </w:t>
+      </w:r>
+      <w:proofErr w:type="spellStart"/>
+      <w:r>
+        <w:t>đã</w:t>
+      </w:r>
+      <w:proofErr w:type="spellEnd"/>
+      <w:r>
+        <w:t xml:space="preserve">, </w:t>
+      </w:r>
+      <w:proofErr w:type="spellStart"/>
+      <w:r>
+        <w:t>đang</w:t>
+      </w:r>
+      <w:proofErr w:type="spellEnd"/>
+      <w:r>
+        <w:t xml:space="preserve"> </w:t>
+      </w:r>
+      <w:proofErr w:type="spellStart"/>
+      <w:r>
+        <w:t>hoặc</w:t>
+      </w:r>
+      <w:proofErr w:type="spellEnd"/>
+      <w:r>
+        <w:t xml:space="preserve"> </w:t>
+      </w:r>
+      <w:proofErr w:type="spellStart"/>
+      <w:r>
+        <w:t>sẽ</w:t>
+      </w:r>
+      <w:proofErr w:type="spellEnd"/>
+      <w:r>
+        <w:t xml:space="preserve"> </w:t>
+      </w:r>
+      <w:proofErr w:type="spellStart"/>
+      <w:r>
+        <w:t>mua</w:t>
+      </w:r>
+      <w:proofErr w:type="spellEnd"/>
+      <w:r>
+        <w:t xml:space="preserve">, </w:t>
+      </w:r>
+      <w:proofErr w:type="spellStart"/>
+      <w:r>
+        <w:t>từ</w:t>
+      </w:r>
+      <w:proofErr w:type="spellEnd"/>
+      <w:r>
+        <w:t xml:space="preserve"> </w:t>
+      </w:r>
+      <w:proofErr w:type="spellStart"/>
+      <w:r>
+        <w:t>đó</w:t>
+      </w:r>
+      <w:proofErr w:type="spellEnd"/>
+      <w:r>
+        <w:t xml:space="preserve"> </w:t>
+      </w:r>
+      <w:proofErr w:type="spellStart"/>
+      <w:r>
+        <w:t>xác</w:t>
+      </w:r>
+      <w:proofErr w:type="spellEnd"/>
+      <w:r>
+        <w:t xml:space="preserve"> </w:t>
+      </w:r>
+      <w:proofErr w:type="spellStart"/>
+      <w:r>
+        <w:t>định</w:t>
+      </w:r>
+      <w:proofErr w:type="spellEnd"/>
+      <w:r>
+        <w:t xml:space="preserve"> </w:t>
+      </w:r>
+      <w:proofErr w:type="spellStart"/>
+      <w:r>
+        <w:t>được</w:t>
+      </w:r>
+      <w:proofErr w:type="spellEnd"/>
+      <w:r>
+        <w:t xml:space="preserve"> </w:t>
+      </w:r>
+      <w:proofErr w:type="spellStart"/>
+      <w:r>
+        <w:t>hàng</w:t>
+      </w:r>
+      <w:proofErr w:type="spellEnd"/>
+      <w:r>
+        <w:t xml:space="preserve"> </w:t>
+      </w:r>
+      <w:proofErr w:type="spellStart"/>
+      <w:r>
+        <w:t>thật</w:t>
+      </w:r>
+      <w:proofErr w:type="spellEnd"/>
+      <w:r>
+        <w:t xml:space="preserve"> </w:t>
+      </w:r>
+      <w:proofErr w:type="spellStart"/>
+      <w:r>
+        <w:t>hoặc</w:t>
+      </w:r>
+      <w:proofErr w:type="spellEnd"/>
+      <w:r>
+        <w:t xml:space="preserve"> </w:t>
+      </w:r>
+      <w:proofErr w:type="spellStart"/>
+      <w:r>
+        <w:t>giả</w:t>
+      </w:r>
+      <w:proofErr w:type="spellEnd"/>
+    </w:p>
+    <w:p>
+      <w:pPr>
+        <w:pStyle w:val="ListParagraph"/>
+        <w:numPr>
+          <w:ilvl w:val="0"/>
+          <w:numId w:val="1"/>
+        </w:numPr>
+        <w:jc w:val="both"/>
+      </w:pPr>
+      <w:proofErr w:type="spellStart"/>
+      <w:r>
+        <w:t>Công</w:t>
+      </w:r>
+      <w:proofErr w:type="spellEnd"/>
+      <w:r>
+        <w:t xml:space="preserve"> </w:t>
+      </w:r>
+      <w:proofErr w:type="spellStart"/>
+      <w:r>
+        <w:t>nghệ</w:t>
+      </w:r>
+      <w:proofErr w:type="spellEnd"/>
+      <w:r>
+        <w:t xml:space="preserve"> </w:t>
+      </w:r>
+      <w:proofErr w:type="spellStart"/>
+      <w:r>
+        <w:t>được</w:t>
+      </w:r>
+      <w:proofErr w:type="spellEnd"/>
+      <w:r>
+        <w:t xml:space="preserve"> </w:t>
+      </w:r>
+      <w:proofErr w:type="spellStart"/>
+      <w:r>
+        <w:t>sử</w:t>
+      </w:r>
+      <w:proofErr w:type="spellEnd"/>
+      <w:r>
+        <w:t xml:space="preserve"> </w:t>
+      </w:r>
+      <w:proofErr w:type="spellStart"/>
+      <w:r>
+        <w:t>dụng</w:t>
+      </w:r>
+      <w:proofErr w:type="spellEnd"/>
+      <w:r>
+        <w:t xml:space="preserve"> </w:t>
+      </w:r>
+      <w:proofErr w:type="spellStart"/>
+      <w:r>
+        <w:t>là</w:t>
+      </w:r>
+      <w:proofErr w:type="spellEnd"/>
+      <w:r>
+        <w:t xml:space="preserve"> </w:t>
+      </w:r>
+      <w:proofErr w:type="spellStart"/>
+      <w:r>
+        <w:t>blockchain</w:t>
+      </w:r>
+      <w:proofErr w:type="spellEnd"/>
+      <w:r>
+        <w:t xml:space="preserve"> </w:t>
+      </w:r>
+      <w:proofErr w:type="spellStart"/>
+      <w:r>
+        <w:t>nổi</w:t>
+      </w:r>
+      <w:proofErr w:type="spellEnd"/>
+      <w:r>
+        <w:t xml:space="preserve"> </w:t>
+      </w:r>
+      <w:proofErr w:type="spellStart"/>
+      <w:r>
+        <w:t>tiếng</w:t>
+      </w:r>
+      <w:proofErr w:type="spellEnd"/>
+      <w:r>
+        <w:t xml:space="preserve"> </w:t>
+      </w:r>
+      <w:proofErr w:type="spellStart"/>
+      <w:r>
+        <w:t>đảm</w:t>
+      </w:r>
+      <w:proofErr w:type="spellEnd"/>
+      <w:r>
+        <w:t xml:space="preserve"> </w:t>
+      </w:r>
+      <w:proofErr w:type="spellStart"/>
+      <w:r>
+        <w:t>bảo</w:t>
+      </w:r>
+      <w:proofErr w:type="spellEnd"/>
+      <w:r>
+        <w:t xml:space="preserve"> an </w:t>
+      </w:r>
+      <w:proofErr w:type="spellStart"/>
+      <w:r>
+        <w:t>toàn</w:t>
+      </w:r>
+      <w:proofErr w:type="spellEnd"/>
+      <w:r>
+        <w:t xml:space="preserve"> </w:t>
+      </w:r>
+      <w:proofErr w:type="spellStart"/>
+      <w:r>
+        <w:t>và</w:t>
+      </w:r>
+      <w:proofErr w:type="spellEnd"/>
+      <w:r>
+        <w:t xml:space="preserve"> </w:t>
+      </w:r>
+      <w:proofErr w:type="spellStart"/>
+      <w:r>
+        <w:t>bảo</w:t>
+      </w:r>
+      <w:proofErr w:type="spellEnd"/>
+      <w:r>
+        <w:t xml:space="preserve"> </w:t>
+      </w:r>
+      <w:proofErr w:type="spellStart"/>
+      <w:r>
+        <w:t>mật</w:t>
+      </w:r>
+      <w:proofErr w:type="spellEnd"/>
+      <w:r>
+        <w:t xml:space="preserve">, </w:t>
+      </w:r>
+      <w:proofErr w:type="spellStart"/>
+      <w:r>
+        <w:t>thông</w:t>
+      </w:r>
+      <w:proofErr w:type="spellEnd"/>
+      <w:r>
+        <w:t xml:space="preserve"> tin </w:t>
+      </w:r>
+      <w:proofErr w:type="spellStart"/>
+      <w:r>
+        <w:t>của</w:t>
+      </w:r>
+      <w:proofErr w:type="spellEnd"/>
+      <w:r>
+        <w:t xml:space="preserve"> </w:t>
+      </w:r>
+      <w:proofErr w:type="spellStart"/>
+      <w:r>
+        <w:t>mặt</w:t>
+      </w:r>
+      <w:proofErr w:type="spellEnd"/>
+      <w:r>
+        <w:t xml:space="preserve"> </w:t>
+      </w:r>
+      <w:proofErr w:type="spellStart"/>
+      <w:r>
+        <w:t>hàng</w:t>
+      </w:r>
+      <w:proofErr w:type="spellEnd"/>
+      <w:r>
+        <w:t xml:space="preserve"> </w:t>
+      </w:r>
+      <w:proofErr w:type="spellStart"/>
+      <w:r>
+        <w:t>đượ</w:t>
+      </w:r>
+      <w:r>
+        <w:t>c</w:t>
+      </w:r>
+      <w:proofErr w:type="spellEnd"/>
+      <w:r>
+        <w:t xml:space="preserve"> </w:t>
+      </w:r>
       <w:bookmarkStart w:id="0" w:name="_GoBack"/>
       <w:bookmarkEnd w:id="0"/>
+      <w:proofErr w:type="spellStart"/>
+      <w:r>
+        <w:t>bảo</w:t>
+      </w:r>
+      <w:proofErr w:type="spellEnd"/>
+      <w:r>
+        <w:t xml:space="preserve"> </w:t>
+      </w:r>
+      <w:proofErr w:type="spellStart"/>
+      <w:r>
+        <w:t>vệ</w:t>
+      </w:r>
+      <w:proofErr w:type="spellEnd"/>
+      <w:r>
+        <w:t xml:space="preserve"> an </w:t>
+      </w:r>
+      <w:proofErr w:type="spellStart"/>
+      <w:r>
+        <w:t>toàn</w:t>
+      </w:r>
+      <w:proofErr w:type="spellEnd"/>
+      <w:r>
+        <w:t xml:space="preserve">, </w:t>
+      </w:r>
+      <w:proofErr w:type="spellStart"/>
+      <w:r>
+        <w:t>các</w:t>
+      </w:r>
+      <w:proofErr w:type="spellEnd"/>
+      <w:r>
+        <w:t xml:space="preserve"> </w:t>
+      </w:r>
+      <w:proofErr w:type="spellStart"/>
+      <w:r>
+        <w:t>thao</w:t>
+      </w:r>
+      <w:proofErr w:type="spellEnd"/>
+      <w:r>
+        <w:t xml:space="preserve"> </w:t>
+      </w:r>
+      <w:proofErr w:type="spellStart"/>
+      <w:r>
+        <w:t>tác</w:t>
+      </w:r>
+      <w:proofErr w:type="spellEnd"/>
+      <w:r>
+        <w:t xml:space="preserve"> </w:t>
+      </w:r>
+      <w:proofErr w:type="spellStart"/>
+      <w:r>
+        <w:t>thêm</w:t>
+      </w:r>
+      <w:proofErr w:type="spellEnd"/>
+      <w:r>
+        <w:t xml:space="preserve"> </w:t>
+      </w:r>
+      <w:proofErr w:type="spellStart"/>
+      <w:r>
+        <w:t>xóa</w:t>
+      </w:r>
+      <w:proofErr w:type="spellEnd"/>
+      <w:r>
+        <w:t xml:space="preserve"> </w:t>
+      </w:r>
+      <w:proofErr w:type="spellStart"/>
+      <w:r>
+        <w:t>sửa</w:t>
+      </w:r>
+      <w:proofErr w:type="spellEnd"/>
+      <w:r>
+        <w:t xml:space="preserve"> </w:t>
+      </w:r>
+      <w:proofErr w:type="spellStart"/>
+      <w:r>
+        <w:t>cũng</w:t>
+      </w:r>
+      <w:proofErr w:type="spellEnd"/>
+      <w:r>
+        <w:t xml:space="preserve"> </w:t>
+      </w:r>
+      <w:proofErr w:type="spellStart"/>
+      <w:r>
+        <w:t>được</w:t>
+      </w:r>
+      <w:proofErr w:type="spellEnd"/>
+      <w:r>
+        <w:t xml:space="preserve"> </w:t>
+      </w:r>
+      <w:proofErr w:type="spellStart"/>
+      <w:r>
+        <w:t>điều</w:t>
+      </w:r>
+      <w:proofErr w:type="spellEnd"/>
+      <w:r>
+        <w:t xml:space="preserve"> </w:t>
+      </w:r>
+      <w:proofErr w:type="spellStart"/>
+      <w:r>
+        <w:t>chỉnh</w:t>
+      </w:r>
+      <w:proofErr w:type="spellEnd"/>
+      <w:r>
+        <w:t xml:space="preserve"> </w:t>
+      </w:r>
+      <w:proofErr w:type="spellStart"/>
+      <w:r>
+        <w:t>để</w:t>
+      </w:r>
+      <w:proofErr w:type="spellEnd"/>
+      <w:r>
+        <w:t xml:space="preserve"> </w:t>
+      </w:r>
+      <w:proofErr w:type="spellStart"/>
+      <w:r>
+        <w:t>phù</w:t>
+      </w:r>
+      <w:proofErr w:type="spellEnd"/>
+      <w:r>
+        <w:t xml:space="preserve"> </w:t>
+      </w:r>
+      <w:proofErr w:type="spellStart"/>
+      <w:r>
+        <w:t>hợp</w:t>
+      </w:r>
+      <w:proofErr w:type="spellEnd"/>
+      <w:r>
+        <w:t xml:space="preserve"> </w:t>
+      </w:r>
+      <w:proofErr w:type="spellStart"/>
+      <w:r>
+        <w:t>với</w:t>
+      </w:r>
+      <w:proofErr w:type="spellEnd"/>
+      <w:r>
+        <w:t xml:space="preserve"> </w:t>
+      </w:r>
+      <w:proofErr w:type="spellStart"/>
+      <w:r>
+        <w:t>nguyên</w:t>
+      </w:r>
+      <w:proofErr w:type="spellEnd"/>
+      <w:r>
+        <w:t xml:space="preserve"> </w:t>
+      </w:r>
+      <w:proofErr w:type="spellStart"/>
+      <w:r>
+        <w:t>tắc</w:t>
+      </w:r>
+      <w:proofErr w:type="spellEnd"/>
+      <w:r>
+        <w:t xml:space="preserve"> </w:t>
+      </w:r>
+      <w:proofErr w:type="spellStart"/>
+      <w:r>
+        <w:t>hoạt</w:t>
+      </w:r>
+      <w:proofErr w:type="spellEnd"/>
+      <w:r>
+        <w:t xml:space="preserve"> </w:t>
+      </w:r>
+      <w:proofErr w:type="spellStart"/>
+      <w:r>
+        <w:t>động</w:t>
+      </w:r>
+      <w:proofErr w:type="spellEnd"/>
+      <w:r>
+        <w:t xml:space="preserve"> </w:t>
+      </w:r>
+      <w:proofErr w:type="spellStart"/>
+      <w:r>
+        <w:t>của</w:t>
+      </w:r>
+      <w:proofErr w:type="spellEnd"/>
+      <w:r>
+        <w:t xml:space="preserve"> </w:t>
+      </w:r>
+      <w:proofErr w:type="spellStart"/>
+      <w:r>
+        <w:t>blockchain</w:t>
+      </w:r>
+      <w:proofErr w:type="spellEnd"/>
+      <w:r>
+        <w:t xml:space="preserve">, </w:t>
+      </w:r>
+      <w:proofErr w:type="spellStart"/>
+      <w:r>
+        <w:t>cùng</w:t>
+      </w:r>
+      <w:proofErr w:type="spellEnd"/>
+      <w:r>
+        <w:t xml:space="preserve"> </w:t>
+      </w:r>
+      <w:proofErr w:type="spellStart"/>
+      <w:r>
+        <w:t>với</w:t>
+      </w:r>
+      <w:proofErr w:type="spellEnd"/>
+      <w:r>
+        <w:t xml:space="preserve"> </w:t>
+      </w:r>
+      <w:proofErr w:type="spellStart"/>
+      <w:r>
+        <w:t>thuật</w:t>
+      </w:r>
+      <w:proofErr w:type="spellEnd"/>
+      <w:r>
+        <w:t xml:space="preserve"> </w:t>
+      </w:r>
+      <w:proofErr w:type="spellStart"/>
+      <w:r>
+        <w:t>toán</w:t>
+      </w:r>
+      <w:proofErr w:type="spellEnd"/>
+      <w:r>
+        <w:t xml:space="preserve"> Proof Of Work, </w:t>
+      </w:r>
+      <w:proofErr w:type="spellStart"/>
+      <w:r>
+        <w:t>các</w:t>
+      </w:r>
+      <w:proofErr w:type="spellEnd"/>
+      <w:r>
+        <w:t xml:space="preserve"> miner </w:t>
+      </w:r>
+      <w:proofErr w:type="spellStart"/>
+      <w:r>
+        <w:t>xác</w:t>
+      </w:r>
+      <w:proofErr w:type="spellEnd"/>
+      <w:r>
+        <w:t xml:space="preserve"> </w:t>
+      </w:r>
+      <w:proofErr w:type="spellStart"/>
+      <w:r>
+        <w:t>nhận</w:t>
+      </w:r>
+      <w:proofErr w:type="spellEnd"/>
+      <w:r>
+        <w:t xml:space="preserve"> </w:t>
+      </w:r>
+      <w:proofErr w:type="spellStart"/>
+      <w:r>
+        <w:t>thông</w:t>
+      </w:r>
+      <w:proofErr w:type="spellEnd"/>
+      <w:r>
+        <w:t xml:space="preserve"> tin </w:t>
+      </w:r>
+      <w:proofErr w:type="spellStart"/>
+      <w:r>
+        <w:t>sản</w:t>
+      </w:r>
+      <w:proofErr w:type="spellEnd"/>
+      <w:r>
+        <w:t xml:space="preserve"> </w:t>
+      </w:r>
+      <w:proofErr w:type="spellStart"/>
+      <w:r>
+        <w:t>phẩm</w:t>
+      </w:r>
+      <w:proofErr w:type="spellEnd"/>
+      <w:r>
+        <w:t xml:space="preserve"> </w:t>
+      </w:r>
+      <w:proofErr w:type="spellStart"/>
+      <w:r>
+        <w:t>trên</w:t>
+      </w:r>
+      <w:proofErr w:type="spellEnd"/>
+      <w:r>
+        <w:t xml:space="preserve"> </w:t>
+      </w:r>
+      <w:proofErr w:type="spellStart"/>
+      <w:r>
+        <w:t>blockchain</w:t>
+      </w:r>
+      <w:proofErr w:type="spellEnd"/>
+      <w:r>
+        <w:t xml:space="preserve"> </w:t>
+      </w:r>
+      <w:proofErr w:type="spellStart"/>
+      <w:r>
+        <w:t>sẽ</w:t>
+      </w:r>
+      <w:proofErr w:type="spellEnd"/>
+      <w:r>
+        <w:t xml:space="preserve"> </w:t>
+      </w:r>
+      <w:proofErr w:type="spellStart"/>
+      <w:r>
+        <w:t>nhận</w:t>
+      </w:r>
+      <w:proofErr w:type="spellEnd"/>
+      <w:r>
+        <w:t xml:space="preserve"> </w:t>
+      </w:r>
+      <w:proofErr w:type="spellStart"/>
+      <w:r>
+        <w:t>được</w:t>
+      </w:r>
+      <w:proofErr w:type="spellEnd"/>
+      <w:r>
+        <w:t xml:space="preserve"> reward. </w:t>
+      </w:r>
     </w:p>
     <w:sectPr>
       <w:pgSz w:w="12240" w:h="15840"/>
@@ -14,6 +2109,127 @@
     </w:sectPr>
   </w:body>
 </w:document>
+</file>
+
+<file path=word/numbering.xml><?xml version="1.0" encoding="utf-8"?>
+<w:numbering xmlns:wpc="http://schemas.microsoft.com/office/word/2010/wordprocessingCanvas" xmlns:mc="http://schemas.openxmlformats.org/markup-compatibility/2006" xmlns:o="urn:schemas-microsoft-com:office:office" xmlns:r="http://schemas.openxmlformats.org/officeDocument/2006/relationships" xmlns:m="http://schemas.openxmlformats.org/officeDocument/2006/math" xmlns:v="urn:schemas-microsoft-com:vml" xmlns:wp14="http://schemas.microsoft.com/office/word/2010/wordprocessingDrawing" xmlns:wp="http://schemas.openxmlformats.org/drawingml/2006/wordprocessingDrawing" xmlns:w10="urn:schemas-microsoft-com:office:word" xmlns:w="http://schemas.openxmlformats.org/wordprocessingml/2006/main" xmlns:w14="http://schemas.microsoft.com/office/word/2010/wordml" xmlns:wpg="http://schemas.microsoft.com/office/word/2010/wordprocessingGroup" xmlns:wpi="http://schemas.microsoft.com/office/word/2010/wordprocessingInk" xmlns:wne="http://schemas.microsoft.com/office/word/2006/wordml" xmlns:wps="http://schemas.microsoft.com/office/word/2010/wordprocessingShape" mc:Ignorable="w14 wp14">
+  <w:abstractNum w:abstractNumId="0">
+    <w:nsid w:val="61D50026"/>
+    <w:multiLevelType w:val="hybridMultilevel"/>
+    <w:tmpl w:val="D83E4BDA"/>
+    <w:lvl w:ilvl="0" w:tplc="04090001">
+      <w:start w:val="1"/>
+      <w:numFmt w:val="bullet"/>
+      <w:lvlText w:val=""/>
+      <w:lvlJc w:val="left"/>
+      <w:pPr>
+        <w:ind w:left="720" w:hanging="360"/>
+      </w:pPr>
+      <w:rPr>
+        <w:rFonts w:ascii="Symbol" w:hAnsi="Symbol" w:hint="default"/>
+      </w:rPr>
+    </w:lvl>
+    <w:lvl w:ilvl="1" w:tplc="04090003" w:tentative="1">
+      <w:start w:val="1"/>
+      <w:numFmt w:val="bullet"/>
+      <w:lvlText w:val="o"/>
+      <w:lvlJc w:val="left"/>
+      <w:pPr>
+        <w:ind w:left="1440" w:hanging="360"/>
+      </w:pPr>
+      <w:rPr>
+        <w:rFonts w:ascii="Courier New" w:hAnsi="Courier New" w:cs="Courier New" w:hint="default"/>
+      </w:rPr>
+    </w:lvl>
+    <w:lvl w:ilvl="2" w:tplc="04090005" w:tentative="1">
+      <w:start w:val="1"/>
+      <w:numFmt w:val="bullet"/>
+      <w:lvlText w:val=""/>
+      <w:lvlJc w:val="left"/>
+      <w:pPr>
+        <w:ind w:left="2160" w:hanging="360"/>
+      </w:pPr>
+      <w:rPr>
+        <w:rFonts w:ascii="Wingdings" w:hAnsi="Wingdings" w:hint="default"/>
+      </w:rPr>
+    </w:lvl>
+    <w:lvl w:ilvl="3" w:tplc="04090001" w:tentative="1">
+      <w:start w:val="1"/>
+      <w:numFmt w:val="bullet"/>
+      <w:lvlText w:val=""/>
+      <w:lvlJc w:val="left"/>
+      <w:pPr>
+        <w:ind w:left="2880" w:hanging="360"/>
+      </w:pPr>
+      <w:rPr>
+        <w:rFonts w:ascii="Symbol" w:hAnsi="Symbol" w:hint="default"/>
+      </w:rPr>
+    </w:lvl>
+    <w:lvl w:ilvl="4" w:tplc="04090003" w:tentative="1">
+      <w:start w:val="1"/>
+      <w:numFmt w:val="bullet"/>
+      <w:lvlText w:val="o"/>
+      <w:lvlJc w:val="left"/>
+      <w:pPr>
+        <w:ind w:left="3600" w:hanging="360"/>
+      </w:pPr>
+      <w:rPr>
+        <w:rFonts w:ascii="Courier New" w:hAnsi="Courier New" w:cs="Courier New" w:hint="default"/>
+      </w:rPr>
+    </w:lvl>
+    <w:lvl w:ilvl="5" w:tplc="04090005" w:tentative="1">
+      <w:start w:val="1"/>
+      <w:numFmt w:val="bullet"/>
+      <w:lvlText w:val=""/>
+      <w:lvlJc w:val="left"/>
+      <w:pPr>
+        <w:ind w:left="4320" w:hanging="360"/>
+      </w:pPr>
+      <w:rPr>
+        <w:rFonts w:ascii="Wingdings" w:hAnsi="Wingdings" w:hint="default"/>
+      </w:rPr>
+    </w:lvl>
+    <w:lvl w:ilvl="6" w:tplc="04090001" w:tentative="1">
+      <w:start w:val="1"/>
+      <w:numFmt w:val="bullet"/>
+      <w:lvlText w:val=""/>
+      <w:lvlJc w:val="left"/>
+      <w:pPr>
+        <w:ind w:left="5040" w:hanging="360"/>
+      </w:pPr>
+      <w:rPr>
+        <w:rFonts w:ascii="Symbol" w:hAnsi="Symbol" w:hint="default"/>
+      </w:rPr>
+    </w:lvl>
+    <w:lvl w:ilvl="7" w:tplc="04090003" w:tentative="1">
+      <w:start w:val="1"/>
+      <w:numFmt w:val="bullet"/>
+      <w:lvlText w:val="o"/>
+      <w:lvlJc w:val="left"/>
+      <w:pPr>
+        <w:ind w:left="5760" w:hanging="360"/>
+      </w:pPr>
+      <w:rPr>
+        <w:rFonts w:ascii="Courier New" w:hAnsi="Courier New" w:cs="Courier New" w:hint="default"/>
+      </w:rPr>
+    </w:lvl>
+    <w:lvl w:ilvl="8" w:tplc="04090005" w:tentative="1">
+      <w:start w:val="1"/>
+      <w:numFmt w:val="bullet"/>
+      <w:lvlText w:val=""/>
+      <w:lvlJc w:val="left"/>
+      <w:pPr>
+        <w:ind w:left="6480" w:hanging="360"/>
+      </w:pPr>
+      <w:rPr>
+        <w:rFonts w:ascii="Wingdings" w:hAnsi="Wingdings" w:hint="default"/>
+      </w:rPr>
+    </w:lvl>
+  </w:abstractNum>
+  <w:num w:numId="1">
+    <w:abstractNumId w:val="0"/>
+  </w:num>
+</w:numbering>
 </file>
 
 <file path=word/styles.xml><?xml version="1.0" encoding="utf-8"?>
@@ -202,6 +2418,56 @@
     <w:uiPriority w:val="99"/>
     <w:semiHidden/>
     <w:unhideWhenUsed/>
+  </w:style>
+  <w:style w:type="paragraph" w:styleId="Title">
+    <w:name w:val="Title"/>
+    <w:basedOn w:val="Normal"/>
+    <w:next w:val="Normal"/>
+    <w:link w:val="TitleChar"/>
+    <w:uiPriority w:val="10"/>
+    <w:qFormat/>
+    <w:rsid w:val="00CA591E"/>
+    <w:pPr>
+      <w:pBdr>
+        <w:bottom w:val="single" w:sz="8" w:space="4" w:color="4F81BD" w:themeColor="accent1"/>
+      </w:pBdr>
+      <w:spacing w:after="300" w:line="240" w:lineRule="auto"/>
+      <w:contextualSpacing/>
+    </w:pPr>
+    <w:rPr>
+      <w:rFonts w:asciiTheme="majorHAnsi" w:eastAsiaTheme="majorEastAsia" w:hAnsiTheme="majorHAnsi" w:cstheme="majorBidi"/>
+      <w:color w:val="17365D" w:themeColor="text2" w:themeShade="BF"/>
+      <w:spacing w:val="5"/>
+      <w:kern w:val="28"/>
+      <w:sz w:val="52"/>
+      <w:szCs w:val="52"/>
+    </w:rPr>
+  </w:style>
+  <w:style w:type="character" w:customStyle="1" w:styleId="TitleChar">
+    <w:name w:val="Title Char"/>
+    <w:basedOn w:val="DefaultParagraphFont"/>
+    <w:link w:val="Title"/>
+    <w:uiPriority w:val="10"/>
+    <w:rsid w:val="00CA591E"/>
+    <w:rPr>
+      <w:rFonts w:asciiTheme="majorHAnsi" w:eastAsiaTheme="majorEastAsia" w:hAnsiTheme="majorHAnsi" w:cstheme="majorBidi"/>
+      <w:color w:val="17365D" w:themeColor="text2" w:themeShade="BF"/>
+      <w:spacing w:val="5"/>
+      <w:kern w:val="28"/>
+      <w:sz w:val="52"/>
+      <w:szCs w:val="52"/>
+    </w:rPr>
+  </w:style>
+  <w:style w:type="paragraph" w:styleId="ListParagraph">
+    <w:name w:val="List Paragraph"/>
+    <w:basedOn w:val="Normal"/>
+    <w:uiPriority w:val="34"/>
+    <w:qFormat/>
+    <w:rsid w:val="00CA591E"/>
+    <w:pPr>
+      <w:ind w:left="720"/>
+      <w:contextualSpacing/>
+    </w:pPr>
   </w:style>
 </w:styles>
 </file>
@@ -392,6 +2658,56 @@
     <w:uiPriority w:val="99"/>
     <w:semiHidden/>
     <w:unhideWhenUsed/>
+  </w:style>
+  <w:style w:type="paragraph" w:styleId="Title">
+    <w:name w:val="Title"/>
+    <w:basedOn w:val="Normal"/>
+    <w:next w:val="Normal"/>
+    <w:link w:val="TitleChar"/>
+    <w:uiPriority w:val="10"/>
+    <w:qFormat/>
+    <w:rsid w:val="00CA591E"/>
+    <w:pPr>
+      <w:pBdr>
+        <w:bottom w:val="single" w:sz="8" w:space="4" w:color="4F81BD" w:themeColor="accent1"/>
+      </w:pBdr>
+      <w:spacing w:after="300" w:line="240" w:lineRule="auto"/>
+      <w:contextualSpacing/>
+    </w:pPr>
+    <w:rPr>
+      <w:rFonts w:asciiTheme="majorHAnsi" w:eastAsiaTheme="majorEastAsia" w:hAnsiTheme="majorHAnsi" w:cstheme="majorBidi"/>
+      <w:color w:val="17365D" w:themeColor="text2" w:themeShade="BF"/>
+      <w:spacing w:val="5"/>
+      <w:kern w:val="28"/>
+      <w:sz w:val="52"/>
+      <w:szCs w:val="52"/>
+    </w:rPr>
+  </w:style>
+  <w:style w:type="character" w:customStyle="1" w:styleId="TitleChar">
+    <w:name w:val="Title Char"/>
+    <w:basedOn w:val="DefaultParagraphFont"/>
+    <w:link w:val="Title"/>
+    <w:uiPriority w:val="10"/>
+    <w:rsid w:val="00CA591E"/>
+    <w:rPr>
+      <w:rFonts w:asciiTheme="majorHAnsi" w:eastAsiaTheme="majorEastAsia" w:hAnsiTheme="majorHAnsi" w:cstheme="majorBidi"/>
+      <w:color w:val="17365D" w:themeColor="text2" w:themeShade="BF"/>
+      <w:spacing w:val="5"/>
+      <w:kern w:val="28"/>
+      <w:sz w:val="52"/>
+      <w:szCs w:val="52"/>
+    </w:rPr>
+  </w:style>
+  <w:style w:type="paragraph" w:styleId="ListParagraph">
+    <w:name w:val="List Paragraph"/>
+    <w:basedOn w:val="Normal"/>
+    <w:uiPriority w:val="34"/>
+    <w:qFormat/>
+    <w:rsid w:val="00CA591E"/>
+    <w:pPr>
+      <w:ind w:left="720"/>
+      <w:contextualSpacing/>
+    </w:pPr>
   </w:style>
 </w:styles>
 </file>

</xml_diff>